<commit_message>
Adjustments to first paragraph indent
</commit_message>
<xml_diff>
--- a/style/docx_templates/thesis.docx
+++ b/style/docx_templates/thesis.docx
@@ -4,7 +4,7 @@
   <w:body>
     <w:p>
       <w:pPr>
-        <w:pStyle w:val="Bibliography"/>
+        <w:pStyle w:val="FirstParagraph"/>
       </w:pPr>
       <w:bookmarkStart w:id="0" w:name="_GoBack"/>
       <w:bookmarkEnd w:id="0"/>
@@ -3185,10 +3185,9 @@
     <w:basedOn w:val="BodyText"/>
     <w:next w:val="BodyText"/>
     <w:qFormat/>
-    <w:rsid w:val="00C56B86"/>
+    <w:rsid w:val="00A1780A"/>
     <w:pPr>
       <w:spacing w:before="180"/>
-      <w:ind w:firstLine="0"/>
     </w:pPr>
   </w:style>
   <w:style w:type="paragraph" w:customStyle="1" w:styleId="Compact">
@@ -4356,7 +4355,7 @@
 </file>
 
 <file path=customXml/itemProps1.xml><?xml version="1.0" encoding="utf-8"?>
-<ds:datastoreItem xmlns:ds="http://schemas.openxmlformats.org/officeDocument/2006/customXml" ds:itemID="{29CB2E49-4E09-0A44-AC20-9A8EFA9F1054}">
+<ds:datastoreItem xmlns:ds="http://schemas.openxmlformats.org/officeDocument/2006/customXml" ds:itemID="{426739C3-EFAE-2D42-BBE4-2A23E2CFEEDC}">
   <ds:schemaRefs>
     <ds:schemaRef ds:uri="http://schemas.openxmlformats.org/officeDocument/2006/bibliography"/>
   </ds:schemaRefs>

</xml_diff>

<commit_message>
block text 1st line spacing
</commit_message>
<xml_diff>
--- a/style/docx_templates/thesis.docx
+++ b/style/docx_templates/thesis.docx
@@ -4,7 +4,7 @@
   <w:body>
     <w:p>
       <w:pPr>
-        <w:pStyle w:val="FirstParagraph"/>
+        <w:pStyle w:val="BlockText"/>
       </w:pPr>
       <w:bookmarkStart w:id="0" w:name="_GoBack"/>
       <w:bookmarkEnd w:id="0"/>
@@ -3283,10 +3283,11 @@
     <w:uiPriority w:val="9"/>
     <w:unhideWhenUsed/>
     <w:qFormat/>
-    <w:rsid w:val="00ED181C"/>
+    <w:rsid w:val="00F47C26"/>
     <w:pPr>
-      <w:spacing w:before="100" w:after="100" w:line="240" w:lineRule="auto"/>
+      <w:spacing w:before="200" w:after="100" w:line="240" w:lineRule="auto"/>
       <w:ind w:left="2268" w:firstLine="0"/>
+      <w:contextualSpacing w:val="0"/>
     </w:pPr>
     <w:rPr>
       <w:rFonts w:eastAsiaTheme="majorEastAsia" w:cstheme="majorBidi"/>
@@ -4355,7 +4356,7 @@
 </file>
 
 <file path=customXml/itemProps1.xml><?xml version="1.0" encoding="utf-8"?>
-<ds:datastoreItem xmlns:ds="http://schemas.openxmlformats.org/officeDocument/2006/customXml" ds:itemID="{426739C3-EFAE-2D42-BBE4-2A23E2CFEEDC}">
+<ds:datastoreItem xmlns:ds="http://schemas.openxmlformats.org/officeDocument/2006/customXml" ds:itemID="{43F15C60-DAE1-1444-90FB-331A6132E510}">
   <ds:schemaRefs>
     <ds:schemaRef ds:uri="http://schemas.openxmlformats.org/officeDocument/2006/bibliography"/>
   </ds:schemaRefs>

</xml_diff>